<commit_message>
Alteração Documentação e Adicionado um Vídeo Demostrativo do Projeto
</commit_message>
<xml_diff>
--- a/Documentação TCC.docx
+++ b/Documentação TCC.docx
@@ -159,9 +159,8 @@
           <w:sz w:val="28"/>
           <w:szCs w:val="28"/>
         </w:rPr>
-        <w:t xml:space="preserve">Ana Beatriz </w:t>
-      </w:r>
-      <w:proofErr w:type="spellStart"/>
+        <w:t>Ana Beatriz Juv</w:t>
+      </w:r>
       <w:r>
         <w:rPr>
           <w:rFonts w:ascii="Arial" w:hAnsi="Arial" w:cs="Arial"/>
@@ -170,7 +169,7 @@
           <w:sz w:val="28"/>
           <w:szCs w:val="28"/>
         </w:rPr>
-        <w:t>Juv</w:t>
+        <w:t>e</w:t>
       </w:r>
       <w:r>
         <w:rPr>
@@ -180,40 +179,7 @@
           <w:sz w:val="28"/>
           <w:szCs w:val="28"/>
         </w:rPr>
-        <w:t>e</w:t>
-      </w:r>
-      <w:r>
-        <w:rPr>
-          <w:rFonts w:ascii="Arial" w:hAnsi="Arial" w:cs="Arial"/>
-          <w:b/>
-          <w:bCs/>
-          <w:sz w:val="28"/>
-          <w:szCs w:val="28"/>
-        </w:rPr>
         <w:t>ncio</w:t>
-      </w:r>
-      <w:proofErr w:type="spellEnd"/>
-    </w:p>
-    <w:p>
-      <w:pPr>
-        <w:jc w:val="center"/>
-        <w:rPr>
-          <w:rFonts w:ascii="Arial" w:hAnsi="Arial" w:cs="Arial"/>
-          <w:b/>
-          <w:bCs/>
-          <w:sz w:val="28"/>
-          <w:szCs w:val="28"/>
-        </w:rPr>
-      </w:pPr>
-      <w:r>
-        <w:rPr>
-          <w:rFonts w:ascii="Arial" w:hAnsi="Arial" w:cs="Arial"/>
-          <w:b/>
-          <w:bCs/>
-          <w:sz w:val="28"/>
-          <w:szCs w:val="28"/>
-        </w:rPr>
-        <w:t>Breno Henrique Soares Moreira</w:t>
       </w:r>
     </w:p>
     <w:p>
@@ -643,9 +609,8 @@
           <w:sz w:val="28"/>
           <w:szCs w:val="28"/>
         </w:rPr>
-        <w:t xml:space="preserve">Ana Beatriz </w:t>
-      </w:r>
-      <w:proofErr w:type="spellStart"/>
+        <w:t>Ana Beatriz Juv</w:t>
+      </w:r>
       <w:r>
         <w:rPr>
           <w:rFonts w:ascii="Arial" w:hAnsi="Arial" w:cs="Arial"/>
@@ -654,7 +619,7 @@
           <w:sz w:val="28"/>
           <w:szCs w:val="28"/>
         </w:rPr>
-        <w:t>Juv</w:t>
+        <w:t>e</w:t>
       </w:r>
       <w:r>
         <w:rPr>
@@ -664,40 +629,7 @@
           <w:sz w:val="28"/>
           <w:szCs w:val="28"/>
         </w:rPr>
-        <w:t>e</w:t>
-      </w:r>
-      <w:r>
-        <w:rPr>
-          <w:rFonts w:ascii="Arial" w:hAnsi="Arial" w:cs="Arial"/>
-          <w:b/>
-          <w:bCs/>
-          <w:sz w:val="28"/>
-          <w:szCs w:val="28"/>
-        </w:rPr>
         <w:t>ncio</w:t>
-      </w:r>
-      <w:proofErr w:type="spellEnd"/>
-    </w:p>
-    <w:p>
-      <w:pPr>
-        <w:jc w:val="center"/>
-        <w:rPr>
-          <w:rFonts w:ascii="Arial" w:hAnsi="Arial" w:cs="Arial"/>
-          <w:b/>
-          <w:bCs/>
-          <w:sz w:val="28"/>
-          <w:szCs w:val="28"/>
-        </w:rPr>
-      </w:pPr>
-      <w:r>
-        <w:rPr>
-          <w:rFonts w:ascii="Arial" w:hAnsi="Arial" w:cs="Arial"/>
-          <w:b/>
-          <w:bCs/>
-          <w:sz w:val="28"/>
-          <w:szCs w:val="28"/>
-        </w:rPr>
-        <w:t>Breno Henrique Soares Moreira</w:t>
       </w:r>
     </w:p>
     <w:p>
@@ -1040,77 +972,23 @@
           <w:sz w:val="22"/>
           <w:szCs w:val="22"/>
         </w:rPr>
-        <w:t xml:space="preserve"> </w:t>
-      </w:r>
-      <w:proofErr w:type="spellStart"/>
+        <w:t xml:space="preserve"> Etec “COMENDADOR JOÃO RAYS”</w:t>
+      </w:r>
       <w:r>
         <w:rPr>
           <w:rFonts w:ascii="Arial" w:hAnsi="Arial" w:cs="Arial"/>
           <w:sz w:val="22"/>
           <w:szCs w:val="22"/>
         </w:rPr>
-        <w:t>Etec</w:t>
-      </w:r>
-      <w:proofErr w:type="spellEnd"/>
+        <w:t xml:space="preserve"> orientado pelo Prof. </w:t>
+      </w:r>
       <w:r>
         <w:rPr>
           <w:rFonts w:ascii="Arial" w:hAnsi="Arial" w:cs="Arial"/>
           <w:sz w:val="22"/>
           <w:szCs w:val="22"/>
         </w:rPr>
-        <w:t xml:space="preserve"> “COMENDADOR JOÃO RAYS”</w:t>
-      </w:r>
-      <w:r>
-        <w:rPr>
-          <w:rFonts w:ascii="Arial" w:hAnsi="Arial" w:cs="Arial"/>
-          <w:sz w:val="22"/>
-          <w:szCs w:val="22"/>
-        </w:rPr>
-        <w:t xml:space="preserve"> orientado pelo Prof. </w:t>
-      </w:r>
-      <w:r>
-        <w:rPr>
-          <w:rFonts w:ascii="Arial" w:hAnsi="Arial" w:cs="Arial"/>
-          <w:sz w:val="22"/>
-          <w:szCs w:val="22"/>
-        </w:rPr>
-        <w:t xml:space="preserve">José </w:t>
-      </w:r>
-      <w:proofErr w:type="spellStart"/>
-      <w:r>
-        <w:rPr>
-          <w:rFonts w:ascii="Arial" w:hAnsi="Arial" w:cs="Arial"/>
-          <w:sz w:val="22"/>
-          <w:szCs w:val="22"/>
-        </w:rPr>
-        <w:t>Antonio</w:t>
-      </w:r>
-      <w:proofErr w:type="spellEnd"/>
-      <w:r>
-        <w:rPr>
-          <w:rFonts w:ascii="Arial" w:hAnsi="Arial" w:cs="Arial"/>
-          <w:sz w:val="22"/>
-          <w:szCs w:val="22"/>
-        </w:rPr>
-        <w:t xml:space="preserve"> </w:t>
-      </w:r>
-      <w:proofErr w:type="spellStart"/>
-      <w:r>
-        <w:rPr>
-          <w:rFonts w:ascii="Arial" w:hAnsi="Arial" w:cs="Arial"/>
-          <w:sz w:val="22"/>
-          <w:szCs w:val="22"/>
-        </w:rPr>
-        <w:t>Gallo</w:t>
-      </w:r>
-      <w:proofErr w:type="spellEnd"/>
-      <w:r>
-        <w:rPr>
-          <w:rFonts w:ascii="Arial" w:hAnsi="Arial" w:cs="Arial"/>
-          <w:sz w:val="22"/>
-          <w:szCs w:val="22"/>
-        </w:rPr>
-        <w:t xml:space="preserve"> Junior</w:t>
+        <w:t>José Antonio Gallo Junior</w:t>
       </w:r>
       <w:r>
         <w:rPr>
@@ -5361,51 +5239,31 @@
           <w:sz w:val="24"/>
           <w:szCs w:val="24"/>
         </w:rPr>
-        <w:t>Esse aplicativo tem como função principal deixar a casa moderna e mais prática. Onde o proprietário da casa não terá preocupação em deixar a luz acesa ou a casa destrancada, já que ele poderá verificar isso por meio do aplicativo.</w:t>
-      </w:r>
-    </w:p>
-    <w:p>
-      <w:pPr>
-        <w:spacing w:line="360" w:lineRule="auto"/>
-        <w:ind w:firstLine="709"/>
-        <w:jc w:val="both"/>
-        <w:rPr>
-          <w:rFonts w:ascii="Arial" w:hAnsi="Arial" w:cs="Arial"/>
-          <w:sz w:val="24"/>
-          <w:szCs w:val="24"/>
-        </w:rPr>
-      </w:pPr>
-      <w:r>
-        <w:rPr>
-          <w:rFonts w:ascii="Arial" w:hAnsi="Arial" w:cs="Arial"/>
-          <w:sz w:val="24"/>
-          <w:szCs w:val="24"/>
-        </w:rPr>
-        <w:t>E tudo isso foi pensado como uma forma de resolver o problema de pessoas que</w:t>
-      </w:r>
-      <w:r>
-        <w:rPr>
-          <w:rFonts w:ascii="Arial" w:hAnsi="Arial" w:cs="Arial"/>
-          <w:sz w:val="24"/>
-          <w:szCs w:val="24"/>
-        </w:rPr>
-        <w:t xml:space="preserve"> </w:t>
-      </w:r>
-      <w:r>
-        <w:rPr>
-          <w:rFonts w:ascii="Arial" w:hAnsi="Arial" w:cs="Arial"/>
-          <w:sz w:val="24"/>
-          <w:szCs w:val="24"/>
-        </w:rPr>
-        <w:t>vivem na correria, e acabam esquecendo esses fatos.</w:t>
-      </w:r>
-      <w:r>
-        <w:rPr>
-          <w:rFonts w:ascii="Arial" w:hAnsi="Arial" w:cs="Arial"/>
-          <w:sz w:val="24"/>
-          <w:szCs w:val="24"/>
-        </w:rPr>
-        <w:t xml:space="preserve"> </w:t>
+        <w:t xml:space="preserve">Esse aplicativo tem como função principal deixar a casa moderna e mais prática. </w:t>
+      </w:r>
+      <w:r>
+        <w:rPr>
+          <w:rFonts w:ascii="Arial" w:hAnsi="Arial" w:cs="Arial"/>
+          <w:sz w:val="24"/>
+          <w:szCs w:val="24"/>
+        </w:rPr>
+        <w:t>O</w:t>
+      </w:r>
+      <w:r>
+        <w:rPr>
+          <w:rFonts w:ascii="Arial" w:hAnsi="Arial" w:cs="Arial"/>
+          <w:sz w:val="24"/>
+          <w:szCs w:val="24"/>
+        </w:rPr>
+        <w:t xml:space="preserve"> proprietário da casa não terá preocupaç</w:t>
+      </w:r>
+      <w:r>
+        <w:rPr>
+          <w:rFonts w:ascii="Arial" w:hAnsi="Arial" w:cs="Arial"/>
+          <w:sz w:val="24"/>
+          <w:szCs w:val="24"/>
+        </w:rPr>
+        <w:t>ões em ascender a luz ou destrancar a sua casa na correria do seu dia a dia, pois é muito mais fácil realizar essas funções através de um aplicativo mobile, visto que é muito comum uma pessoa buscar o seu celular antes de sair de sua casa, no lugar de procurar pela chave ou apagar as luzes.</w:t>
       </w:r>
     </w:p>
     <w:p>
@@ -10966,15 +10824,7 @@
           <w:sz w:val="24"/>
           <w:szCs w:val="24"/>
         </w:rPr>
-        <w:t>,</w:t>
-      </w:r>
-      <w:r>
-        <w:rPr>
-          <w:rFonts w:ascii="Arial" w:hAnsi="Arial" w:cs="Arial"/>
-          <w:sz w:val="24"/>
-          <w:szCs w:val="24"/>
-        </w:rPr>
-        <w:t xml:space="preserve"> conforme apresentada pela Figura 1</w:t>
+        <w:t>, conforme apresentada pela Figura 1</w:t>
       </w:r>
       <w:r>
         <w:rPr>
@@ -12826,25 +12676,14 @@
         </w:rPr>
         <w:t xml:space="preserve">Felipeflop. </w:t>
       </w:r>
-      <w:proofErr w:type="spellStart"/>
-      <w:r>
-        <w:rPr>
-          <w:rFonts w:ascii="Arial" w:hAnsi="Arial" w:cs="Arial"/>
-          <w:bCs/>
-          <w:sz w:val="24"/>
-          <w:szCs w:val="24"/>
-        </w:rPr>
-        <w:t>Ultrasonic</w:t>
-      </w:r>
-      <w:proofErr w:type="spellEnd"/>
-      <w:r>
-        <w:rPr>
-          <w:rFonts w:ascii="Arial" w:hAnsi="Arial" w:cs="Arial"/>
-          <w:bCs/>
-          <w:sz w:val="24"/>
-          <w:szCs w:val="24"/>
-        </w:rPr>
-        <w:t>. Disponível em: &lt;</w:t>
+      <w:r>
+        <w:rPr>
+          <w:rFonts w:ascii="Arial" w:hAnsi="Arial" w:cs="Arial"/>
+          <w:bCs/>
+          <w:sz w:val="24"/>
+          <w:szCs w:val="24"/>
+        </w:rPr>
+        <w:t>Ultrasonic. Disponível em: &lt;</w:t>
       </w:r>
       <w:hyperlink r:id="rId43" w:tgtFrame="_blank" w:history="1">
         <w:r>
@@ -15884,16 +15723,25 @@
 </file>
 
 <file path=customXml/item1.xml><?xml version="1.0" encoding="utf-8"?>
+<b:Sources xmlns:b="http://schemas.openxmlformats.org/officeDocument/2006/bibliography" xmlns="http://schemas.openxmlformats.org/officeDocument/2006/bibliography" SelectedStyle="\APASixthEditionOfficeOnline.xsl" StyleName="APA" Version="6"/>
+</file>
+
+<file path=customXml/item2.xml><?xml version="1.0" encoding="utf-8"?>
 <p:properties xmlns:p="http://schemas.microsoft.com/office/2006/metadata/properties" xmlns:xsi="http://www.w3.org/2001/XMLSchema-instance" xmlns:pc="http://schemas.microsoft.com/office/infopath/2007/PartnerControls">
   <documentManagement/>
 </p:properties>
 </file>
 
-<file path=customXml/item2.xml><?xml version="1.0" encoding="utf-8"?>
-<b:Sources xmlns:b="http://schemas.openxmlformats.org/officeDocument/2006/bibliography" xmlns="http://schemas.openxmlformats.org/officeDocument/2006/bibliography" SelectedStyle="\APASixthEditionOfficeOnline.xsl" StyleName="APA" Version="6"/>
+<file path=customXml/item3.xml><?xml version="1.0" encoding="utf-8"?>
+<?mso-contentType ?>
+<FormTemplates xmlns="http://schemas.microsoft.com/sharepoint/v3/contenttype/forms">
+  <Display>DocumentLibraryForm</Display>
+  <Edit>DocumentLibraryForm</Edit>
+  <New>DocumentLibraryForm</New>
+</FormTemplates>
 </file>
 
-<file path=customXml/item3.xml><?xml version="1.0" encoding="utf-8"?>
+<file path=customXml/item4.xml><?xml version="1.0" encoding="utf-8"?>
 <ct:contentTypeSchema xmlns:ct="http://schemas.microsoft.com/office/2006/metadata/contentType" xmlns:ma="http://schemas.microsoft.com/office/2006/metadata/properties/metaAttributes" ct:_="" ma:_="" ma:contentTypeName="Document" ma:contentTypeID="0x0101000C082BC1969E9145BFD1FE2E788F104C" ma:contentTypeVersion="7" ma:contentTypeDescription="Create a new document." ma:contentTypeScope="" ma:versionID="08858d789d5e4dbc5b1a52776f852deb">
   <xsd:schema xmlns:xsd="http://www.w3.org/2001/XMLSchema" xmlns:xs="http://www.w3.org/2001/XMLSchema" xmlns:p="http://schemas.microsoft.com/office/2006/metadata/properties" xmlns:ns2="ce343f6a-61ae-4b08-bf49-f781fe07bb2c" targetNamespace="http://schemas.microsoft.com/office/2006/metadata/properties" ma:root="true" ma:fieldsID="2b77e59e0f500fb5e4d60e221f5f5a7b" ns2:_="">
     <xsd:import namespace="ce343f6a-61ae-4b08-bf49-f781fe07bb2c"/>
@@ -16057,16 +15905,15 @@
 </ct:contentTypeSchema>
 </file>
 
-<file path=customXml/item4.xml><?xml version="1.0" encoding="utf-8"?>
-<?mso-contentType ?>
-<FormTemplates xmlns="http://schemas.microsoft.com/sharepoint/v3/contenttype/forms">
-  <Display>DocumentLibraryForm</Display>
-  <Edit>DocumentLibraryForm</Edit>
-  <New>DocumentLibraryForm</New>
-</FormTemplates>
+<file path=customXml/itemProps1.xml><?xml version="1.0" encoding="utf-8"?>
+<ds:datastoreItem xmlns:ds="http://schemas.openxmlformats.org/officeDocument/2006/customXml" ds:itemID="{C01EB12E-DBAF-4B4B-8EDF-421B96F03B45}">
+  <ds:schemaRefs>
+    <ds:schemaRef ds:uri="http://schemas.openxmlformats.org/officeDocument/2006/bibliography"/>
+  </ds:schemaRefs>
+</ds:datastoreItem>
 </file>
 
-<file path=customXml/itemProps1.xml><?xml version="1.0" encoding="utf-8"?>
+<file path=customXml/itemProps2.xml><?xml version="1.0" encoding="utf-8"?>
 <ds:datastoreItem xmlns:ds="http://schemas.openxmlformats.org/officeDocument/2006/customXml" ds:itemID="{F8B3513D-24A3-4AD6-90DF-B69E3F235212}">
   <ds:schemaRefs>
     <ds:schemaRef ds:uri="http://schemas.microsoft.com/office/2006/metadata/properties"/>
@@ -16075,15 +15922,15 @@
 </ds:datastoreItem>
 </file>
 
-<file path=customXml/itemProps2.xml><?xml version="1.0" encoding="utf-8"?>
-<ds:datastoreItem xmlns:ds="http://schemas.openxmlformats.org/officeDocument/2006/customXml" ds:itemID="{C01EB12E-DBAF-4B4B-8EDF-421B96F03B45}">
+<file path=customXml/itemProps3.xml><?xml version="1.0" encoding="utf-8"?>
+<ds:datastoreItem xmlns:ds="http://schemas.openxmlformats.org/officeDocument/2006/customXml" ds:itemID="{9D47B1EA-4A2B-46A3-88EA-4A3C25FDD4DE}">
   <ds:schemaRefs>
-    <ds:schemaRef ds:uri="http://schemas.openxmlformats.org/officeDocument/2006/bibliography"/>
+    <ds:schemaRef ds:uri="http://schemas.microsoft.com/sharepoint/v3/contenttype/forms"/>
   </ds:schemaRefs>
 </ds:datastoreItem>
 </file>
 
-<file path=customXml/itemProps3.xml><?xml version="1.0" encoding="utf-8"?>
+<file path=customXml/itemProps4.xml><?xml version="1.0" encoding="utf-8"?>
 <ds:datastoreItem xmlns:ds="http://schemas.openxmlformats.org/officeDocument/2006/customXml" ds:itemID="{144922D5-8B68-4FB4-9CBC-E11853090DDB}">
   <ds:schemaRefs>
     <ds:schemaRef ds:uri="http://schemas.microsoft.com/office/2006/metadata/contentType"/>
@@ -16099,12 +15946,4 @@
     <ds:schemaRef ds:uri="http://schemas.microsoft.com/internal/obd"/>
   </ds:schemaRefs>
 </ds:datastoreItem>
-</file>
-
-<file path=customXml/itemProps4.xml><?xml version="1.0" encoding="utf-8"?>
-<ds:datastoreItem xmlns:ds="http://schemas.openxmlformats.org/officeDocument/2006/customXml" ds:itemID="{9D47B1EA-4A2B-46A3-88EA-4A3C25FDD4DE}">
-  <ds:schemaRefs>
-    <ds:schemaRef ds:uri="http://schemas.microsoft.com/sharepoint/v3/contenttype/forms"/>
-  </ds:schemaRefs>
-</ds:datastoreItem>
 </file>
</xml_diff>